<commit_message>
Update Plano de Gestao de Custo1.0.docx
</commit_message>
<xml_diff>
--- a/Documentos/Projecto/Plano de Gestao de Custo1.0.docx
+++ b/Documentos/Projecto/Plano de Gestao de Custo1.0.docx
@@ -1,6 +1,6 @@
 
 <file path=word/document.xml><?xml version="1.0" encoding="utf-8"?>
-<w:document xmlns:wpc="http://schemas.microsoft.com/office/word/2010/wordprocessingCanvas" xmlns:cx="http://schemas.microsoft.com/office/drawing/2014/chartex" xmlns:cx1="http://schemas.microsoft.com/office/drawing/2015/9/8/chartex" xmlns:mc="http://schemas.openxmlformats.org/markup-compatibility/2006" xmlns:o="urn:schemas-microsoft-com:office:office" xmlns:r="http://schemas.openxmlformats.org/officeDocument/2006/relationships" xmlns:m="http://schemas.openxmlformats.org/officeDocument/2006/math" xmlns:v="urn:schemas-microsoft-com:vml" xmlns:wp14="http://schemas.microsoft.com/office/word/2010/wordprocessingDrawing" xmlns:wp="http://schemas.openxmlformats.org/drawingml/2006/wordprocessingDrawing" xmlns:w10="urn:schemas-microsoft-com:office:word" xmlns:w="http://schemas.openxmlformats.org/wordprocessingml/2006/main" xmlns:w14="http://schemas.microsoft.com/office/word/2010/wordml" xmlns:w15="http://schemas.microsoft.com/office/word/2012/wordml" xmlns:w16se="http://schemas.microsoft.com/office/word/2015/wordml/symex" xmlns:wpg="http://schemas.microsoft.com/office/word/2010/wordprocessingGroup" xmlns:wpi="http://schemas.microsoft.com/office/word/2010/wordprocessingInk" xmlns:wne="http://schemas.microsoft.com/office/word/2006/wordml" xmlns:wps="http://schemas.microsoft.com/office/word/2010/wordprocessingShape" mc:Ignorable="w14 w15 w16se wp14">
+<w:document xmlns:wpc="http://schemas.microsoft.com/office/word/2010/wordprocessingCanvas" xmlns:cx="http://schemas.microsoft.com/office/drawing/2014/chartex" xmlns:mc="http://schemas.openxmlformats.org/markup-compatibility/2006" xmlns:o="urn:schemas-microsoft-com:office:office" xmlns:r="http://schemas.openxmlformats.org/officeDocument/2006/relationships" xmlns:m="http://schemas.openxmlformats.org/officeDocument/2006/math" xmlns:v="urn:schemas-microsoft-com:vml" xmlns:wp14="http://schemas.microsoft.com/office/word/2010/wordprocessingDrawing" xmlns:wp="http://schemas.openxmlformats.org/drawingml/2006/wordprocessingDrawing" xmlns:w10="urn:schemas-microsoft-com:office:word" xmlns:w="http://schemas.openxmlformats.org/wordprocessingml/2006/main" xmlns:w14="http://schemas.microsoft.com/office/word/2010/wordml" xmlns:w15="http://schemas.microsoft.com/office/word/2012/wordml" xmlns:w16se="http://schemas.microsoft.com/office/word/2015/wordml/symex" xmlns:wpg="http://schemas.microsoft.com/office/word/2010/wordprocessingGroup" xmlns:wpi="http://schemas.microsoft.com/office/word/2010/wordprocessingInk" xmlns:wne="http://schemas.microsoft.com/office/word/2006/wordml" xmlns:wps="http://schemas.microsoft.com/office/word/2010/wordprocessingShape" mc:Ignorable="w14 w15 w16se wp14">
   <w:body>
     <w:p/>
     <w:tbl>
@@ -209,21 +209,7 @@
                 <w:rFonts w:ascii="Times New Roman" w:hAnsi="Times New Roman" w:cs="Times New Roman"/>
                 <w:sz w:val="24"/>
               </w:rPr>
-              <w:t>Câ</w:t>
-            </w:r>
-            <w:r>
-              <w:rPr>
-                <w:rFonts w:ascii="Times New Roman" w:hAnsi="Times New Roman" w:cs="Times New Roman"/>
-                <w:sz w:val="24"/>
-              </w:rPr>
-              <w:t>ndido Ernesto</w:t>
-            </w:r>
-            <w:r>
-              <w:rPr>
-                <w:rFonts w:ascii="Times New Roman" w:hAnsi="Times New Roman" w:cs="Times New Roman"/>
-                <w:sz w:val="24"/>
-              </w:rPr>
-              <w:t xml:space="preserve"> Barato</w:t>
+              <w:t>Gildson Joan Ligeiro</w:t>
             </w:r>
           </w:p>
         </w:tc>
@@ -245,7 +231,7 @@
                 <w:rFonts w:ascii="Times New Roman" w:hAnsi="Times New Roman" w:cs="Times New Roman"/>
                 <w:sz w:val="24"/>
               </w:rPr>
-              <w:t>Elaboração Inicial – primeiro rascunho para sua revisão</w:t>
+              <w:t>Elaboração final</w:t>
             </w:r>
           </w:p>
         </w:tc>
@@ -1202,6 +1188,7 @@
                 <w:sz w:val="24"/>
                 <w:szCs w:val="18"/>
               </w:rPr>
+              <w:lastRenderedPageBreak/>
               <w:t>Previsões do orçamento</w:t>
             </w:r>
           </w:p>
@@ -1366,1255 +1353,73 @@
       </w:tr>
     </w:tbl>
     <w:p/>
+    <w:p/>
+    <w:p/>
     <w:p>
       <w:pPr>
-        <w:pStyle w:val="Cabealho2"/>
-      </w:pPr>
-      <w:bookmarkStart w:id="6" w:name="_Toc319340146"/>
-      <w:bookmarkStart w:id="7" w:name="_Toc323118143"/>
-      <w:bookmarkStart w:id="8" w:name="_Toc353750962"/>
-      <w:r>
-        <w:t xml:space="preserve">Papéis e </w:t>
-      </w:r>
-      <w:r>
-        <w:t xml:space="preserve">Responsabilidades </w:t>
-      </w:r>
-      <w:r>
-        <w:t>d</w:t>
-      </w:r>
-      <w:r>
-        <w:t>a Equipe d</w:t>
-      </w:r>
-      <w:r>
-        <w:t>o Projeto</w:t>
+        <w:pStyle w:val="Cabealho1"/>
+      </w:pPr>
+      <w:bookmarkStart w:id="6" w:name="_Toc353750964"/>
+      <w:r>
+        <w:t>Estim</w:t>
+      </w:r>
+      <w:r>
+        <w:t xml:space="preserve">ar </w:t>
+      </w:r>
+      <w:r>
+        <w:t>os custos</w:t>
       </w:r>
       <w:bookmarkEnd w:id="6"/>
-      <w:bookmarkEnd w:id="7"/>
-      <w:bookmarkEnd w:id="8"/>
     </w:p>
     <w:p>
       <w:pPr>
-        <w:pStyle w:val="Comments"/>
-      </w:pPr>
+        <w:rPr>
+          <w:rFonts w:eastAsia="Times New Roman" w:cs="Calibri"/>
+          <w:b/>
+          <w:bCs/>
+          <w:color w:val="000000"/>
+          <w:lang w:val="pt-PT"/>
+        </w:rPr>
+      </w:pPr>
+      <w:r>
+        <w:t xml:space="preserve">Estima-se que o projecto vai criar despesas em volta dos </w:t>
+      </w:r>
+      <w:r>
+        <w:rPr>
+          <w:rFonts w:eastAsia="Times New Roman" w:cs="Calibri"/>
+          <w:b/>
+          <w:bCs/>
+          <w:color w:val="000000"/>
+          <w:lang w:val="pt-PT"/>
+        </w:rPr>
+        <w:t>MZN 528 500,00</w:t>
+      </w:r>
     </w:p>
     <w:p>
       <w:pPr>
-        <w:jc w:val="both"/>
-        <w:rPr>
-          <w:rFonts w:ascii="Times New Roman" w:hAnsi="Times New Roman" w:cs="Times New Roman"/>
-          <w:sz w:val="24"/>
-          <w:szCs w:val="18"/>
-        </w:rPr>
-      </w:pPr>
-      <w:r>
-        <w:rPr>
-          <w:rFonts w:ascii="Times New Roman" w:hAnsi="Times New Roman" w:cs="Times New Roman"/>
-          <w:sz w:val="24"/>
-          <w:szCs w:val="18"/>
-        </w:rPr>
-        <w:t xml:space="preserve">Papel: designação que descreve a parte de um projeto pela qual uma pessoa é responsável e responde pelos resultados. </w:t>
-      </w:r>
-    </w:p>
-    <w:p>
-      <w:pPr>
-        <w:jc w:val="both"/>
-        <w:rPr>
-          <w:rFonts w:ascii="Times New Roman" w:hAnsi="Times New Roman" w:cs="Times New Roman"/>
-          <w:sz w:val="24"/>
-          <w:szCs w:val="18"/>
-        </w:rPr>
-      </w:pPr>
-      <w:r>
-        <w:rPr>
-          <w:rFonts w:ascii="Times New Roman" w:hAnsi="Times New Roman" w:cs="Times New Roman"/>
-          <w:sz w:val="24"/>
-          <w:szCs w:val="18"/>
-        </w:rPr>
-        <w:t>Responsabilidade: trabalho que se espera que um membro da equipe do projeto execute para concluir as atividades do projeto.</w:t>
-      </w:r>
-    </w:p>
-    <w:p>
-      <w:pPr>
-        <w:jc w:val="both"/>
-        <w:rPr>
-          <w:rFonts w:ascii="Times New Roman" w:hAnsi="Times New Roman" w:cs="Times New Roman"/>
-          <w:sz w:val="24"/>
-          <w:szCs w:val="18"/>
-        </w:rPr>
-      </w:pPr>
-      <w:r>
-        <w:rPr>
-          <w:rFonts w:ascii="Times New Roman" w:hAnsi="Times New Roman" w:cs="Times New Roman"/>
-          <w:sz w:val="24"/>
-          <w:szCs w:val="18"/>
-        </w:rPr>
-        <w:t>Autoridade: direito de aplicar recursos do projeto, tomar decisões e aprova</w:t>
-      </w:r>
-      <w:r>
-        <w:rPr>
-          <w:rFonts w:ascii="Times New Roman" w:hAnsi="Times New Roman" w:cs="Times New Roman"/>
-          <w:sz w:val="24"/>
-          <w:szCs w:val="18"/>
-        </w:rPr>
-        <w:t>r</w:t>
-      </w:r>
-      <w:r>
-        <w:rPr>
-          <w:rFonts w:ascii="Times New Roman" w:hAnsi="Times New Roman" w:cs="Times New Roman"/>
-          <w:sz w:val="24"/>
-          <w:szCs w:val="18"/>
-        </w:rPr>
-        <w:t>.</w:t>
-      </w:r>
-    </w:p>
-    <w:p>
-      <w:pPr>
-        <w:jc w:val="both"/>
-        <w:rPr>
-          <w:rFonts w:ascii="Times New Roman" w:hAnsi="Times New Roman" w:cs="Times New Roman"/>
-          <w:sz w:val="24"/>
-          <w:szCs w:val="18"/>
-        </w:rPr>
-      </w:pPr>
-      <w:r>
-        <w:rPr>
-          <w:rFonts w:ascii="Times New Roman" w:hAnsi="Times New Roman" w:cs="Times New Roman"/>
-          <w:sz w:val="24"/>
-          <w:szCs w:val="18"/>
-        </w:rPr>
-        <w:t>Competência: habilidade e capacidade necessária para concluir atividades do projeto.</w:t>
-      </w:r>
-    </w:p>
-    <w:p>
-      <w:pPr>
-        <w:pStyle w:val="Comments"/>
-      </w:pPr>
-    </w:p>
-    <w:p/>
-    <w:tbl>
-      <w:tblPr>
-        <w:tblW w:w="0" w:type="auto"/>
-        <w:tblBorders>
-          <w:top w:val="single" w:sz="4" w:space="0" w:color="auto"/>
-          <w:left w:val="single" w:sz="4" w:space="0" w:color="auto"/>
-          <w:bottom w:val="single" w:sz="4" w:space="0" w:color="auto"/>
-          <w:right w:val="single" w:sz="4" w:space="0" w:color="auto"/>
-          <w:insideH w:val="single" w:sz="4" w:space="0" w:color="auto"/>
-          <w:insideV w:val="single" w:sz="4" w:space="0" w:color="auto"/>
-        </w:tblBorders>
-        <w:tblLook w:val="01E0" w:firstRow="1" w:lastRow="1" w:firstColumn="1" w:lastColumn="1" w:noHBand="0" w:noVBand="0"/>
-      </w:tblPr>
-      <w:tblGrid>
-        <w:gridCol w:w="1476"/>
-        <w:gridCol w:w="3118"/>
-        <w:gridCol w:w="2239"/>
-        <w:gridCol w:w="2183"/>
-      </w:tblGrid>
-      <w:tr>
-        <w:trPr>
-          <w:trHeight w:val="432"/>
-        </w:trPr>
-        <w:tc>
-          <w:tcPr>
-            <w:tcW w:w="1614" w:type="dxa"/>
-            <w:shd w:val="clear" w:color="auto" w:fill="DBE5F1" w:themeFill="accent1" w:themeFillTint="33"/>
-            <w:vAlign w:val="center"/>
-          </w:tcPr>
-          <w:p>
-            <w:r>
-              <w:t>Papel</w:t>
-            </w:r>
-          </w:p>
-        </w:tc>
-        <w:tc>
-          <w:tcPr>
-            <w:tcW w:w="3458" w:type="dxa"/>
-            <w:shd w:val="clear" w:color="auto" w:fill="DBE5F1" w:themeFill="accent1" w:themeFillTint="33"/>
-            <w:vAlign w:val="center"/>
-          </w:tcPr>
-          <w:p>
-            <w:r>
-              <w:t>Responsabilidades</w:t>
-            </w:r>
-          </w:p>
-        </w:tc>
-        <w:tc>
-          <w:tcPr>
-            <w:tcW w:w="2445" w:type="dxa"/>
-            <w:shd w:val="clear" w:color="auto" w:fill="DBE5F1" w:themeFill="accent1" w:themeFillTint="33"/>
-            <w:vAlign w:val="center"/>
-          </w:tcPr>
-          <w:p>
-            <w:r>
-              <w:t>Competências</w:t>
-            </w:r>
-          </w:p>
-        </w:tc>
-        <w:tc>
-          <w:tcPr>
-            <w:tcW w:w="2445" w:type="dxa"/>
-            <w:shd w:val="clear" w:color="auto" w:fill="DBE5F1" w:themeFill="accent1" w:themeFillTint="33"/>
-            <w:vAlign w:val="center"/>
-          </w:tcPr>
-          <w:p>
-            <w:r>
-              <w:t>Autoridade</w:t>
-            </w:r>
-          </w:p>
-        </w:tc>
-      </w:tr>
-      <w:tr>
-        <w:tc>
-          <w:tcPr>
-            <w:tcW w:w="1614" w:type="dxa"/>
-          </w:tcPr>
-          <w:p>
-            <w:pPr>
-              <w:rPr>
-                <w:rFonts w:cs="Arial"/>
-              </w:rPr>
-            </w:pPr>
-            <w:r>
-              <w:rPr>
-                <w:rFonts w:cs="Arial"/>
-              </w:rPr>
-              <w:t>Gestor de Projecto</w:t>
-            </w:r>
-          </w:p>
-        </w:tc>
-        <w:tc>
-          <w:tcPr>
-            <w:tcW w:w="3458" w:type="dxa"/>
-          </w:tcPr>
-          <w:p>
-            <w:pPr>
-              <w:rPr>
-                <w:rFonts w:cs="Arial"/>
-              </w:rPr>
-            </w:pPr>
-          </w:p>
-        </w:tc>
-        <w:tc>
-          <w:tcPr>
-            <w:tcW w:w="2445" w:type="dxa"/>
-          </w:tcPr>
-          <w:p>
-            <w:pPr>
-              <w:rPr>
-                <w:rFonts w:cs="Arial"/>
-              </w:rPr>
-            </w:pPr>
-          </w:p>
-        </w:tc>
-        <w:tc>
-          <w:tcPr>
-            <w:tcW w:w="2445" w:type="dxa"/>
-          </w:tcPr>
-          <w:p>
-            <w:pPr>
-              <w:rPr>
-                <w:rFonts w:cs="Arial"/>
-              </w:rPr>
-            </w:pPr>
-          </w:p>
-        </w:tc>
-      </w:tr>
-      <w:tr>
-        <w:tc>
-          <w:tcPr>
-            <w:tcW w:w="1614" w:type="dxa"/>
-          </w:tcPr>
-          <w:p>
-            <w:pPr>
-              <w:rPr>
-                <w:rFonts w:cs="Arial"/>
-              </w:rPr>
-            </w:pPr>
-          </w:p>
-        </w:tc>
-        <w:tc>
-          <w:tcPr>
-            <w:tcW w:w="3458" w:type="dxa"/>
-          </w:tcPr>
-          <w:p>
-            <w:pPr>
-              <w:rPr>
-                <w:rFonts w:cs="Arial"/>
-              </w:rPr>
-            </w:pPr>
-          </w:p>
-        </w:tc>
-        <w:tc>
-          <w:tcPr>
-            <w:tcW w:w="2445" w:type="dxa"/>
-          </w:tcPr>
-          <w:p>
-            <w:pPr>
-              <w:rPr>
-                <w:rFonts w:cs="Arial"/>
-              </w:rPr>
-            </w:pPr>
-          </w:p>
-        </w:tc>
-        <w:tc>
-          <w:tcPr>
-            <w:tcW w:w="2445" w:type="dxa"/>
-          </w:tcPr>
-          <w:p>
-            <w:pPr>
-              <w:rPr>
-                <w:rFonts w:cs="Arial"/>
-              </w:rPr>
-            </w:pPr>
-          </w:p>
-        </w:tc>
-      </w:tr>
-      <w:tr>
-        <w:tc>
-          <w:tcPr>
-            <w:tcW w:w="1614" w:type="dxa"/>
-          </w:tcPr>
-          <w:p>
-            <w:pPr>
-              <w:rPr>
-                <w:rFonts w:cs="Arial"/>
-              </w:rPr>
-            </w:pPr>
-          </w:p>
-        </w:tc>
-        <w:tc>
-          <w:tcPr>
-            <w:tcW w:w="3458" w:type="dxa"/>
-          </w:tcPr>
-          <w:p>
-            <w:pPr>
-              <w:rPr>
-                <w:rFonts w:cs="Arial"/>
-              </w:rPr>
-            </w:pPr>
-          </w:p>
-        </w:tc>
-        <w:tc>
-          <w:tcPr>
-            <w:tcW w:w="2445" w:type="dxa"/>
-          </w:tcPr>
-          <w:p>
-            <w:pPr>
-              <w:rPr>
-                <w:rFonts w:cs="Arial"/>
-              </w:rPr>
-            </w:pPr>
-          </w:p>
-        </w:tc>
-        <w:tc>
-          <w:tcPr>
-            <w:tcW w:w="2445" w:type="dxa"/>
-          </w:tcPr>
-          <w:p>
-            <w:pPr>
-              <w:rPr>
-                <w:rFonts w:cs="Arial"/>
-              </w:rPr>
-            </w:pPr>
-          </w:p>
-        </w:tc>
-      </w:tr>
-      <w:tr>
-        <w:tc>
-          <w:tcPr>
-            <w:tcW w:w="1614" w:type="dxa"/>
-          </w:tcPr>
-          <w:p>
-            <w:pPr>
-              <w:rPr>
-                <w:rFonts w:cs="Arial"/>
-              </w:rPr>
-            </w:pPr>
-          </w:p>
-        </w:tc>
-        <w:tc>
-          <w:tcPr>
-            <w:tcW w:w="3458" w:type="dxa"/>
-          </w:tcPr>
-          <w:p>
-            <w:pPr>
-              <w:rPr>
-                <w:rFonts w:cs="Arial"/>
-              </w:rPr>
-            </w:pPr>
-          </w:p>
-        </w:tc>
-        <w:tc>
-          <w:tcPr>
-            <w:tcW w:w="2445" w:type="dxa"/>
-          </w:tcPr>
-          <w:p>
-            <w:pPr>
-              <w:rPr>
-                <w:rFonts w:cs="Arial"/>
-              </w:rPr>
-            </w:pPr>
-          </w:p>
-        </w:tc>
-        <w:tc>
-          <w:tcPr>
-            <w:tcW w:w="2445" w:type="dxa"/>
-          </w:tcPr>
-          <w:p>
-            <w:pPr>
-              <w:rPr>
-                <w:rFonts w:cs="Arial"/>
-              </w:rPr>
-            </w:pPr>
-          </w:p>
-        </w:tc>
-      </w:tr>
-      <w:tr>
-        <w:tc>
-          <w:tcPr>
-            <w:tcW w:w="1614" w:type="dxa"/>
-          </w:tcPr>
-          <w:p>
-            <w:pPr>
-              <w:rPr>
-                <w:rFonts w:cs="Arial"/>
-              </w:rPr>
-            </w:pPr>
-          </w:p>
-        </w:tc>
-        <w:tc>
-          <w:tcPr>
-            <w:tcW w:w="3458" w:type="dxa"/>
-          </w:tcPr>
-          <w:p>
-            <w:pPr>
-              <w:rPr>
-                <w:rFonts w:cs="Arial"/>
-              </w:rPr>
-            </w:pPr>
-          </w:p>
-        </w:tc>
-        <w:tc>
-          <w:tcPr>
-            <w:tcW w:w="2445" w:type="dxa"/>
-          </w:tcPr>
-          <w:p>
-            <w:pPr>
-              <w:rPr>
-                <w:rFonts w:cs="Arial"/>
-              </w:rPr>
-            </w:pPr>
-          </w:p>
-        </w:tc>
-        <w:tc>
-          <w:tcPr>
-            <w:tcW w:w="2445" w:type="dxa"/>
-          </w:tcPr>
-          <w:p>
-            <w:pPr>
-              <w:rPr>
-                <w:rFonts w:cs="Arial"/>
-              </w:rPr>
-            </w:pPr>
-          </w:p>
-        </w:tc>
-      </w:tr>
-      <w:tr>
-        <w:tc>
-          <w:tcPr>
-            <w:tcW w:w="1614" w:type="dxa"/>
-          </w:tcPr>
-          <w:p>
-            <w:pPr>
-              <w:rPr>
-                <w:rFonts w:cs="Arial"/>
-              </w:rPr>
-            </w:pPr>
-          </w:p>
-        </w:tc>
-        <w:tc>
-          <w:tcPr>
-            <w:tcW w:w="3458" w:type="dxa"/>
-          </w:tcPr>
-          <w:p>
-            <w:pPr>
-              <w:rPr>
-                <w:rFonts w:cs="Arial"/>
-              </w:rPr>
-            </w:pPr>
-          </w:p>
-        </w:tc>
-        <w:tc>
-          <w:tcPr>
-            <w:tcW w:w="2445" w:type="dxa"/>
-          </w:tcPr>
-          <w:p>
-            <w:pPr>
-              <w:rPr>
-                <w:rFonts w:cs="Arial"/>
-              </w:rPr>
-            </w:pPr>
-          </w:p>
-        </w:tc>
-        <w:tc>
-          <w:tcPr>
-            <w:tcW w:w="2445" w:type="dxa"/>
-          </w:tcPr>
-          <w:p>
-            <w:pPr>
-              <w:rPr>
-                <w:rFonts w:cs="Arial"/>
-              </w:rPr>
-            </w:pPr>
-          </w:p>
-        </w:tc>
-      </w:tr>
-      <w:tr>
-        <w:tc>
-          <w:tcPr>
-            <w:tcW w:w="1614" w:type="dxa"/>
-          </w:tcPr>
-          <w:p>
-            <w:pPr>
-              <w:rPr>
-                <w:rFonts w:cs="Arial"/>
-              </w:rPr>
-            </w:pPr>
-          </w:p>
-        </w:tc>
-        <w:tc>
-          <w:tcPr>
-            <w:tcW w:w="3458" w:type="dxa"/>
-          </w:tcPr>
-          <w:p>
-            <w:pPr>
-              <w:rPr>
-                <w:rFonts w:cs="Arial"/>
-              </w:rPr>
-            </w:pPr>
-          </w:p>
-        </w:tc>
-        <w:tc>
-          <w:tcPr>
-            <w:tcW w:w="2445" w:type="dxa"/>
-          </w:tcPr>
-          <w:p>
-            <w:pPr>
-              <w:rPr>
-                <w:rFonts w:cs="Arial"/>
-              </w:rPr>
-            </w:pPr>
-          </w:p>
-        </w:tc>
-        <w:tc>
-          <w:tcPr>
-            <w:tcW w:w="2445" w:type="dxa"/>
-          </w:tcPr>
-          <w:p>
-            <w:pPr>
-              <w:rPr>
-                <w:rFonts w:cs="Arial"/>
-              </w:rPr>
-            </w:pPr>
-          </w:p>
-        </w:tc>
-      </w:tr>
-      <w:tr>
-        <w:tc>
-          <w:tcPr>
-            <w:tcW w:w="1614" w:type="dxa"/>
-          </w:tcPr>
-          <w:p>
-            <w:pPr>
-              <w:rPr>
-                <w:rFonts w:cs="Arial"/>
-              </w:rPr>
-            </w:pPr>
-          </w:p>
-        </w:tc>
-        <w:tc>
-          <w:tcPr>
-            <w:tcW w:w="3458" w:type="dxa"/>
-          </w:tcPr>
-          <w:p>
-            <w:pPr>
-              <w:rPr>
-                <w:rFonts w:cs="Arial"/>
-              </w:rPr>
-            </w:pPr>
-          </w:p>
-        </w:tc>
-        <w:tc>
-          <w:tcPr>
-            <w:tcW w:w="2445" w:type="dxa"/>
-          </w:tcPr>
-          <w:p>
-            <w:pPr>
-              <w:rPr>
-                <w:rFonts w:cs="Arial"/>
-              </w:rPr>
-            </w:pPr>
-          </w:p>
-        </w:tc>
-        <w:tc>
-          <w:tcPr>
-            <w:tcW w:w="2445" w:type="dxa"/>
-          </w:tcPr>
-          <w:p>
-            <w:pPr>
-              <w:rPr>
-                <w:rFonts w:cs="Arial"/>
-              </w:rPr>
-            </w:pPr>
-          </w:p>
-        </w:tc>
-      </w:tr>
-      <w:tr>
-        <w:tc>
-          <w:tcPr>
-            <w:tcW w:w="1614" w:type="dxa"/>
-          </w:tcPr>
-          <w:p>
-            <w:pPr>
-              <w:rPr>
-                <w:rFonts w:cs="Arial"/>
-              </w:rPr>
-            </w:pPr>
-          </w:p>
-        </w:tc>
-        <w:tc>
-          <w:tcPr>
-            <w:tcW w:w="3458" w:type="dxa"/>
-          </w:tcPr>
-          <w:p>
-            <w:pPr>
-              <w:rPr>
-                <w:rFonts w:cs="Arial"/>
-              </w:rPr>
-            </w:pPr>
-          </w:p>
-        </w:tc>
-        <w:tc>
-          <w:tcPr>
-            <w:tcW w:w="2445" w:type="dxa"/>
-          </w:tcPr>
-          <w:p>
-            <w:pPr>
-              <w:rPr>
-                <w:rFonts w:cs="Arial"/>
-              </w:rPr>
-            </w:pPr>
-          </w:p>
-        </w:tc>
-        <w:tc>
-          <w:tcPr>
-            <w:tcW w:w="2445" w:type="dxa"/>
-          </w:tcPr>
-          <w:p>
-            <w:pPr>
-              <w:rPr>
-                <w:rFonts w:cs="Arial"/>
-              </w:rPr>
-            </w:pPr>
-          </w:p>
-        </w:tc>
-      </w:tr>
-    </w:tbl>
-    <w:p/>
-    <w:p>
-      <w:bookmarkStart w:id="9" w:name="_GoBack"/>
-      <w:bookmarkEnd w:id="9"/>
+        <w:rPr>
+          <w:lang w:val="pt-PT"/>
+        </w:rPr>
+      </w:pPr>
     </w:p>
     <w:p/>
     <w:p>
       <w:pPr>
         <w:pStyle w:val="Cabealho1"/>
       </w:pPr>
-      <w:bookmarkStart w:id="10" w:name="_Toc353750964"/>
-      <w:r>
-        <w:t>Estim</w:t>
-      </w:r>
-      <w:r>
-        <w:t xml:space="preserve">ar </w:t>
+      <w:bookmarkStart w:id="7" w:name="_Toc353750966"/>
+      <w:r>
+        <w:t xml:space="preserve">Controlar </w:t>
       </w:r>
       <w:r>
         <w:t>os custos</w:t>
       </w:r>
-      <w:bookmarkEnd w:id="10"/>
+      <w:bookmarkEnd w:id="7"/>
     </w:p>
     <w:p>
       <w:pPr>
         <w:pStyle w:val="Comments"/>
       </w:pPr>
-      <w:r>
-        <w:t>[Descreva</w:t>
-      </w:r>
-      <w:r>
-        <w:t xml:space="preserve"> como </w:t>
-      </w:r>
-      <w:r>
-        <w:t>os custos</w:t>
-      </w:r>
-      <w:r>
-        <w:t xml:space="preserve"> ser</w:t>
-      </w:r>
-      <w:r>
-        <w:t>ão</w:t>
-      </w:r>
-      <w:r>
-        <w:t xml:space="preserve"> </w:t>
-      </w:r>
-      <w:r>
-        <w:t>estimados.</w:t>
-      </w:r>
-      <w:r>
-        <w:rPr>
-          <w:szCs w:val="16"/>
-        </w:rPr>
-        <w:t xml:space="preserve"> </w:t>
-      </w:r>
-      <w:r>
-        <w:rPr>
-          <w:rFonts w:cs="Arial"/>
-        </w:rPr>
-        <w:t xml:space="preserve">Saiba mais em </w:t>
-      </w:r>
-      <w:hyperlink r:id="rId16" w:tooltip="Estimar os custos" w:history="1">
-        <w:r>
-          <w:rPr>
-            <w:rStyle w:val="Hiperligao"/>
-          </w:rPr>
-          <w:t>Estimar os custos</w:t>
-        </w:r>
-      </w:hyperlink>
-      <w:r>
-        <w:rPr>
-          <w:szCs w:val="16"/>
-        </w:rPr>
-        <w:t>]</w:t>
-      </w:r>
-    </w:p>
-    <w:p>
-      <w:pPr>
-        <w:pStyle w:val="Comments"/>
-      </w:pPr>
-      <w:r>
-        <w:t>[Exemplo:</w:t>
-      </w:r>
-    </w:p>
-    <w:p>
-      <w:pPr>
-        <w:pStyle w:val="Comments"/>
-      </w:pPr>
-      <w:r>
-        <w:t xml:space="preserve">O processo é feito de forma integrada com as demais áreas de conhecimento e gradual conforme necessidade de detalhamento de cada uma das entregas do projeto representadas na EAP do projeto. </w:t>
-      </w:r>
-    </w:p>
-    <w:p>
-      <w:pPr>
-        <w:pStyle w:val="Comments"/>
-      </w:pPr>
-      <w:r>
-        <w:lastRenderedPageBreak/>
-        <w:t>Abaixo o passo a passo com os processos essenciais para estimar os custos envolvendo as outras áreas de conhecimento:</w:t>
-      </w:r>
-    </w:p>
-    <w:p>
-      <w:pPr>
-        <w:pStyle w:val="Comments"/>
-        <w:numPr>
-          <w:ilvl w:val="0"/>
-          <w:numId w:val="2"/>
-        </w:numPr>
-      </w:pPr>
-      <w:hyperlink r:id="rId17" w:tooltip="Coletar os requisitos" w:history="1">
-        <w:r>
-          <w:rPr>
-            <w:rStyle w:val="Hiperligao"/>
-          </w:rPr>
-          <w:t>Coletar os requisitos (5.2-PMBOK):</w:t>
-        </w:r>
-      </w:hyperlink>
-      <w:r>
-        <w:t xml:space="preserve"> Definir e documentar as necessidades das partes interessadas para alcançar os objetivos do projeto.</w:t>
-      </w:r>
-    </w:p>
-    <w:p>
-      <w:pPr>
-        <w:pStyle w:val="Comments"/>
-        <w:numPr>
-          <w:ilvl w:val="0"/>
-          <w:numId w:val="2"/>
-        </w:numPr>
-      </w:pPr>
-      <w:hyperlink r:id="rId18" w:tooltip="Definir o escopo" w:history="1">
-        <w:r>
-          <w:rPr>
-            <w:rStyle w:val="Hiperligao"/>
-          </w:rPr>
-          <w:t>Definir o escopo (5.3-PMBOK):</w:t>
-        </w:r>
-      </w:hyperlink>
-      <w:r>
-        <w:t xml:space="preserve"> Desenvolver uma declaração do escopo detalhada do projeto como base para futuras decisões do projeto.</w:t>
-      </w:r>
-    </w:p>
-    <w:p>
-      <w:pPr>
-        <w:pStyle w:val="Comments"/>
-        <w:numPr>
-          <w:ilvl w:val="0"/>
-          <w:numId w:val="2"/>
-        </w:numPr>
-      </w:pPr>
-      <w:hyperlink r:id="rId19" w:tooltip="Criar a EAP" w:history="1">
-        <w:r>
-          <w:rPr>
-            <w:rStyle w:val="Hiperligao"/>
-          </w:rPr>
-          <w:t>Criar a EAP (5.4-PMBOK):</w:t>
-        </w:r>
-      </w:hyperlink>
-      <w:r>
-        <w:t xml:space="preserve"> Subdividir as principais entregas do projeto e do trabalho do projeto em componentes menores e mais facilmente gerenciáveis.</w:t>
-      </w:r>
-    </w:p>
-    <w:p>
-      <w:pPr>
-        <w:pStyle w:val="Comments"/>
-        <w:numPr>
-          <w:ilvl w:val="0"/>
-          <w:numId w:val="2"/>
-        </w:numPr>
-      </w:pPr>
-      <w:hyperlink r:id="rId20" w:tooltip="Definir as atividades" w:history="1">
-        <w:r>
-          <w:rPr>
-            <w:rStyle w:val="Hiperligao"/>
-          </w:rPr>
-          <w:t>Definir as Atividades (6.2-PMBOK):</w:t>
-        </w:r>
-      </w:hyperlink>
-      <w:r>
-        <w:t xml:space="preserve"> Identifica as atividades específicas que precisam ser realizadas para produzir as várias entregas do projeto.</w:t>
-      </w:r>
-    </w:p>
-    <w:p>
-      <w:pPr>
-        <w:pStyle w:val="Comments"/>
-        <w:numPr>
-          <w:ilvl w:val="0"/>
-          <w:numId w:val="2"/>
-        </w:numPr>
-      </w:pPr>
-      <w:hyperlink r:id="rId21" w:tooltip="Sequenciar as atividades" w:history="1">
-        <w:r>
-          <w:rPr>
-            <w:rStyle w:val="Hiperligao"/>
-          </w:rPr>
-          <w:t>Sequenciar as Atividades (6.3-PMBOK):</w:t>
-        </w:r>
-      </w:hyperlink>
-      <w:r>
-        <w:t xml:space="preserve"> Identifica e documenta as dependências entre as atividades do cronograma.</w:t>
-      </w:r>
-    </w:p>
-    <w:p>
-      <w:pPr>
-        <w:pStyle w:val="Comments"/>
-        <w:numPr>
-          <w:ilvl w:val="0"/>
-          <w:numId w:val="2"/>
-        </w:numPr>
-      </w:pPr>
-      <w:hyperlink r:id="rId22" w:tooltip="Estimar os recursos das atividades" w:history="1">
-        <w:r>
-          <w:rPr>
-            <w:rStyle w:val="Hiperligao"/>
-          </w:rPr>
-          <w:t>Estimar os recursos das atividades (6.4-PMBOK)</w:t>
-        </w:r>
-      </w:hyperlink>
-      <w:r>
-        <w:t xml:space="preserve"> e </w:t>
-      </w:r>
-      <w:hyperlink r:id="rId23" w:tooltip="Estimar as durações das atividades" w:history="1">
-        <w:r>
-          <w:rPr>
-            <w:rStyle w:val="Hiperligao"/>
-          </w:rPr>
-          <w:t>Estimar as durações das atividades (6.5-PMBOK):</w:t>
-        </w:r>
-      </w:hyperlink>
-      <w:r>
-        <w:t xml:space="preserve"> Estima o tipo e as quantidades de recursos necessários para realizar cada atividade do cronograma.</w:t>
-      </w:r>
-    </w:p>
-    <w:p>
-      <w:pPr>
-        <w:pStyle w:val="Comments"/>
-        <w:numPr>
-          <w:ilvl w:val="0"/>
-          <w:numId w:val="2"/>
-        </w:numPr>
-      </w:pPr>
-      <w:hyperlink r:id="rId24" w:tooltip="Desenvolver o Cronograma" w:history="1">
-        <w:r>
-          <w:rPr>
-            <w:rStyle w:val="Hiperligao"/>
-          </w:rPr>
-          <w:t>Desenvolver o Cronograma (6.6-PMBOK)</w:t>
-        </w:r>
-      </w:hyperlink>
-      <w:r>
-        <w:t>: Inclui restrições do cronograma: (Pré-requisito para o cálculo da duração das atividades)</w:t>
-      </w:r>
-    </w:p>
-    <w:p>
-      <w:pPr>
-        <w:pStyle w:val="Comments"/>
-        <w:numPr>
-          <w:ilvl w:val="0"/>
-          <w:numId w:val="2"/>
-        </w:numPr>
-      </w:pPr>
-      <w:hyperlink r:id="rId25" w:tooltip="Estimar os custos" w:history="1">
-        <w:r>
-          <w:rPr>
-            <w:rStyle w:val="Hiperligao"/>
-          </w:rPr>
-          <w:t>Estimar os custos (7.2-PMBOK)</w:t>
-        </w:r>
-      </w:hyperlink>
-      <w:r>
-        <w:t>: Inclui valor unitário por recurso na planilha de recursos.</w:t>
-      </w:r>
-    </w:p>
-    <w:p>
-      <w:pPr>
-        <w:pStyle w:val="Comments"/>
-      </w:pPr>
-      <w:r>
-        <w:t xml:space="preserve">Os custos </w:t>
-      </w:r>
-      <w:r>
-        <w:t xml:space="preserve">totais </w:t>
-      </w:r>
-      <w:r>
-        <w:t xml:space="preserve">serão </w:t>
-      </w:r>
-      <w:r>
-        <w:t xml:space="preserve">obtidos </w:t>
-      </w:r>
-      <w:r>
-        <w:t>através d</w:t>
-      </w:r>
-      <w:r>
-        <w:t xml:space="preserve">a soma das </w:t>
-      </w:r>
-      <w:hyperlink r:id="rId26" w:tooltip="Estimativas de custos das atividades" w:history="1">
-        <w:r>
-          <w:rPr>
-            <w:rStyle w:val="Hiperligao"/>
-          </w:rPr>
-          <w:t>Estimativas de custos d</w:t>
-        </w:r>
-        <w:r>
-          <w:rPr>
-            <w:rStyle w:val="Hiperligao"/>
-          </w:rPr>
-          <w:t>e cada</w:t>
-        </w:r>
-        <w:r>
-          <w:rPr>
-            <w:rStyle w:val="Hiperligao"/>
-          </w:rPr>
-          <w:t xml:space="preserve"> atividade</w:t>
-        </w:r>
-      </w:hyperlink>
-      <w:r>
-        <w:t xml:space="preserve"> </w:t>
-      </w:r>
-      <w:r>
-        <w:t>do cronograma</w:t>
-      </w:r>
-      <w:r>
-        <w:t xml:space="preserve"> do projeto</w:t>
-      </w:r>
-      <w:r>
-        <w:t xml:space="preserve"> e devem ser documentadas a</w:t>
-      </w:r>
-      <w:r>
-        <w:t xml:space="preserve">s </w:t>
-      </w:r>
-      <w:hyperlink r:id="rId27" w:tooltip="Bases das estimativas" w:history="1">
-        <w:r>
-          <w:rPr>
-            <w:rStyle w:val="Hiperligao"/>
-          </w:rPr>
-          <w:t xml:space="preserve">Bases </w:t>
-        </w:r>
-        <w:r>
-          <w:rPr>
-            <w:rStyle w:val="Hiperligao"/>
-          </w:rPr>
-          <w:t xml:space="preserve">usadas para </w:t>
-        </w:r>
-        <w:r>
-          <w:rPr>
-            <w:rStyle w:val="Hiperligao"/>
-          </w:rPr>
-          <w:t>estima</w:t>
-        </w:r>
-        <w:r>
-          <w:rPr>
-            <w:rStyle w:val="Hiperligao"/>
-          </w:rPr>
-          <w:t>r</w:t>
-        </w:r>
-      </w:hyperlink>
-      <w:r>
-        <w:t>.</w:t>
-      </w:r>
-      <w:r>
-        <w:t xml:space="preserve"> </w:t>
-      </w:r>
-    </w:p>
-    <w:p>
-      <w:pPr>
-        <w:pStyle w:val="Comments"/>
-      </w:pPr>
-      <w:r>
-        <w:t>]</w:t>
-      </w:r>
-    </w:p>
-    <w:p/>
-    <w:p/>
-    <w:p>
-      <w:pPr>
-        <w:pStyle w:val="Cabealho1"/>
-      </w:pPr>
-      <w:bookmarkStart w:id="11" w:name="_Toc353750965"/>
-      <w:r>
-        <w:t>Determinar o orçamento</w:t>
-      </w:r>
-      <w:bookmarkEnd w:id="11"/>
-    </w:p>
-    <w:p>
-      <w:pPr>
-        <w:pStyle w:val="Comments"/>
-      </w:pPr>
-      <w:r>
-        <w:t>[Descreva</w:t>
-      </w:r>
-      <w:r>
-        <w:t xml:space="preserve"> como o orçamento será </w:t>
-      </w:r>
-      <w:r>
-        <w:t>determinado.</w:t>
-      </w:r>
-      <w:r>
-        <w:rPr>
-          <w:szCs w:val="16"/>
-        </w:rPr>
-        <w:t xml:space="preserve"> </w:t>
-      </w:r>
-      <w:r>
-        <w:rPr>
-          <w:rFonts w:cs="Arial"/>
-        </w:rPr>
-        <w:t xml:space="preserve">Saiba mais em </w:t>
-      </w:r>
-      <w:hyperlink r:id="rId28" w:tooltip="Determinar o orçamento" w:history="1">
-        <w:r>
-          <w:rPr>
-            <w:rStyle w:val="Hiperligao"/>
-          </w:rPr>
-          <w:t>Determinar o orçamento</w:t>
-        </w:r>
-      </w:hyperlink>
-      <w:r>
-        <w:rPr>
-          <w:szCs w:val="16"/>
-        </w:rPr>
-        <w:t>]</w:t>
-      </w:r>
-    </w:p>
-    <w:p>
-      <w:pPr>
-        <w:pStyle w:val="Comments"/>
-      </w:pPr>
-      <w:r>
-        <w:t>[Exemplo:</w:t>
-      </w:r>
-    </w:p>
-    <w:p>
-      <w:pPr>
-        <w:pStyle w:val="Comments"/>
-      </w:pPr>
-      <w:r>
-        <w:t xml:space="preserve">O orçamento é determinado com a somatória dos custos de cada atividade do projeto através da visão PMO-Custos do cronograma. O orçamento total está na primeira linha </w:t>
-      </w:r>
-      <w:r>
-        <w:t xml:space="preserve">que consolida </w:t>
-      </w:r>
-      <w:r>
-        <w:t>o cronograma.</w:t>
-      </w:r>
-    </w:p>
-    <w:p>
-      <w:pPr>
-        <w:pStyle w:val="Comments"/>
-      </w:pPr>
-      <w:r>
-        <w:t xml:space="preserve">No final do processo é salvo a </w:t>
-      </w:r>
-      <w:hyperlink r:id="rId29" w:tooltip="Linha de base dos custos" w:history="1">
-        <w:r>
-          <w:rPr>
-            <w:rStyle w:val="Hiperligao"/>
-          </w:rPr>
-          <w:t>Linha de base dos custos</w:t>
-        </w:r>
-      </w:hyperlink>
-      <w:r>
-        <w:t xml:space="preserve"> e documentado os </w:t>
-      </w:r>
-      <w:hyperlink r:id="rId30" w:tooltip="Requisitos de recursos financeiros do projeto" w:history="1">
-        <w:r>
-          <w:rPr>
-            <w:rStyle w:val="Hiperligao"/>
-          </w:rPr>
-          <w:t>Requisitos de recursos financeiros do projeto</w:t>
-        </w:r>
-      </w:hyperlink>
-      <w:r>
-        <w:t>.</w:t>
-      </w:r>
-    </w:p>
-    <w:p>
-      <w:pPr>
-        <w:pStyle w:val="Comments"/>
-      </w:pPr>
-      <w:r>
-        <w:t>]</w:t>
-      </w:r>
-    </w:p>
-    <w:p/>
-    <w:p>
-      <w:pPr>
-        <w:pStyle w:val="Cabealho1"/>
-      </w:pPr>
-      <w:bookmarkStart w:id="12" w:name="_Toc353750966"/>
-      <w:r>
-        <w:t xml:space="preserve">Controlar </w:t>
-      </w:r>
-      <w:r>
-        <w:t>os custos</w:t>
-      </w:r>
-      <w:bookmarkEnd w:id="12"/>
-    </w:p>
-    <w:p>
-      <w:pPr>
-        <w:pStyle w:val="Comments"/>
-      </w:pPr>
-      <w:r>
-        <w:t>[Descreva</w:t>
-      </w:r>
-      <w:r>
-        <w:t xml:space="preserve"> como </w:t>
-      </w:r>
-      <w:r>
-        <w:t>os custos</w:t>
-      </w:r>
-      <w:r>
-        <w:t xml:space="preserve"> ser</w:t>
-      </w:r>
-      <w:r>
-        <w:t>ão</w:t>
-      </w:r>
-      <w:r>
-        <w:t xml:space="preserve"> controlado</w:t>
-      </w:r>
-      <w:r>
-        <w:t>s</w:t>
-      </w:r>
-      <w:r>
-        <w:t xml:space="preserve"> e </w:t>
-      </w:r>
-      <w:r>
-        <w:t>monitorados.</w:t>
-      </w:r>
-      <w:r>
-        <w:rPr>
-          <w:szCs w:val="16"/>
-        </w:rPr>
-        <w:t xml:space="preserve"> </w:t>
-      </w:r>
-      <w:r>
-        <w:rPr>
-          <w:rFonts w:cs="Arial"/>
-        </w:rPr>
-        <w:t xml:space="preserve">Saiba mais em </w:t>
-      </w:r>
-      <w:hyperlink r:id="rId31" w:tooltip="Controlar os custos" w:history="1">
-        <w:r>
-          <w:rPr>
-            <w:rStyle w:val="Hiperligao"/>
-          </w:rPr>
-          <w:t>Controlar os custos</w:t>
-        </w:r>
-      </w:hyperlink>
-      <w:r>
-        <w:rPr>
-          <w:szCs w:val="16"/>
-        </w:rPr>
-        <w:t>]</w:t>
-      </w:r>
-    </w:p>
-    <w:p>
-      <w:pPr>
-        <w:pStyle w:val="Comments"/>
-      </w:pPr>
-      <w:r>
-        <w:t>[Exemplo:</w:t>
-      </w:r>
-    </w:p>
-    <w:p>
-      <w:pPr>
-        <w:pStyle w:val="Comments"/>
-      </w:pPr>
-      <w:r>
-        <w:t>Os custos e o prazo serão monitorados a</w:t>
-      </w:r>
-      <w:r>
-        <w:t xml:space="preserve">través do </w:t>
-      </w:r>
-      <w:hyperlink r:id="rId32" w:tooltip="Gerenciamento do valor agregado" w:history="1">
-        <w:r>
-          <w:rPr>
-            <w:rStyle w:val="Hiperligao"/>
-          </w:rPr>
-          <w:t>Gerenciamento do valor agregado</w:t>
-        </w:r>
-      </w:hyperlink>
-      <w:r>
-        <w:t xml:space="preserve"> e de seus indicadores de prazo </w:t>
-      </w:r>
-      <w:r>
-        <w:t xml:space="preserve">(SPI) </w:t>
-      </w:r>
-      <w:r>
-        <w:t xml:space="preserve">e custo (CPI) e semáforos para indicar o progresso do projeto. </w:t>
-      </w:r>
-    </w:p>
-    <w:p>
-      <w:pPr>
-        <w:pStyle w:val="Comments"/>
-      </w:pPr>
-      <w:r>
-        <w:t>Os critérios serão:</w:t>
-      </w:r>
     </w:p>
     <w:tbl>
       <w:tblPr>
@@ -3028,38 +1833,9 @@
       </w:r>
     </w:p>
     <w:p>
-      <w:pPr>
-        <w:pStyle w:val="Comments"/>
-      </w:pPr>
-      <w:r>
-        <w:t xml:space="preserve">Para isso, a linha base de tempo e custos é salva após a conclusão do planejamento. </w:t>
-      </w:r>
+      <w:bookmarkStart w:id="8" w:name="_GoBack"/>
+      <w:bookmarkEnd w:id="8"/>
     </w:p>
-    <w:p>
-      <w:pPr>
-        <w:pStyle w:val="Comments"/>
-      </w:pPr>
-      <w:r>
-        <w:t>Após isso, será feito o acompanhamento semanal entre o planejado (linha de base salva) com o realizado.</w:t>
-      </w:r>
-    </w:p>
-    <w:p>
-      <w:pPr>
-        <w:pStyle w:val="Comments"/>
-      </w:pPr>
-      <w:r>
-        <w:t>A comunicação dos indicadores será feita através do Status Report Semanal no tópico Sumário Executivo.</w:t>
-      </w:r>
-    </w:p>
-    <w:p>
-      <w:pPr>
-        <w:pStyle w:val="Comments"/>
-      </w:pPr>
-      <w:r>
-        <w:t>]</w:t>
-      </w:r>
-    </w:p>
-    <w:p/>
     <w:p/>
     <w:p/>
     <w:p/>
@@ -3243,7 +2019,7 @@
           </w:tcPr>
           <w:p>
             <w:r>
-              <w:t>Euclesia Cádia</w:t>
+              <w:t>Edelson Baloi</w:t>
             </w:r>
           </w:p>
         </w:tc>
@@ -3259,8 +2035,8 @@
     <w:p/>
     <w:p/>
     <w:sectPr>
-      <w:headerReference w:type="default" r:id="rId33"/>
-      <w:footerReference w:type="default" r:id="rId34"/>
+      <w:headerReference w:type="default" r:id="rId16"/>
+      <w:footerReference w:type="default" r:id="rId17"/>
       <w:pgSz w:w="11906" w:h="16838"/>
       <w:pgMar w:top="1440" w:right="1440" w:bottom="1440" w:left="1440" w:header="708" w:footer="708" w:gutter="0"/>
       <w:cols w:space="708"/>
@@ -3271,7 +2047,7 @@
 </file>
 
 <file path=word/endnotes.xml><?xml version="1.0" encoding="utf-8"?>
-<w:endnotes xmlns:wpc="http://schemas.microsoft.com/office/word/2010/wordprocessingCanvas" xmlns:cx="http://schemas.microsoft.com/office/drawing/2014/chartex" xmlns:cx1="http://schemas.microsoft.com/office/drawing/2015/9/8/chartex" xmlns:mc="http://schemas.openxmlformats.org/markup-compatibility/2006" xmlns:o="urn:schemas-microsoft-com:office:office" xmlns:r="http://schemas.openxmlformats.org/officeDocument/2006/relationships" xmlns:m="http://schemas.openxmlformats.org/officeDocument/2006/math" xmlns:v="urn:schemas-microsoft-com:vml" xmlns:wp14="http://schemas.microsoft.com/office/word/2010/wordprocessingDrawing" xmlns:wp="http://schemas.openxmlformats.org/drawingml/2006/wordprocessingDrawing" xmlns:w10="urn:schemas-microsoft-com:office:word" xmlns:w="http://schemas.openxmlformats.org/wordprocessingml/2006/main" xmlns:w14="http://schemas.microsoft.com/office/word/2010/wordml" xmlns:w15="http://schemas.microsoft.com/office/word/2012/wordml" xmlns:w16se="http://schemas.microsoft.com/office/word/2015/wordml/symex" xmlns:wpg="http://schemas.microsoft.com/office/word/2010/wordprocessingGroup" xmlns:wpi="http://schemas.microsoft.com/office/word/2010/wordprocessingInk" xmlns:wne="http://schemas.microsoft.com/office/word/2006/wordml" xmlns:wps="http://schemas.microsoft.com/office/word/2010/wordprocessingShape" mc:Ignorable="w14 w15 w16se wp14">
+<w:endnotes xmlns:wpc="http://schemas.microsoft.com/office/word/2010/wordprocessingCanvas" xmlns:cx="http://schemas.microsoft.com/office/drawing/2014/chartex" xmlns:mc="http://schemas.openxmlformats.org/markup-compatibility/2006" xmlns:o="urn:schemas-microsoft-com:office:office" xmlns:r="http://schemas.openxmlformats.org/officeDocument/2006/relationships" xmlns:m="http://schemas.openxmlformats.org/officeDocument/2006/math" xmlns:v="urn:schemas-microsoft-com:vml" xmlns:wp14="http://schemas.microsoft.com/office/word/2010/wordprocessingDrawing" xmlns:wp="http://schemas.openxmlformats.org/drawingml/2006/wordprocessingDrawing" xmlns:w10="urn:schemas-microsoft-com:office:word" xmlns:w="http://schemas.openxmlformats.org/wordprocessingml/2006/main" xmlns:w14="http://schemas.microsoft.com/office/word/2010/wordml" xmlns:w15="http://schemas.microsoft.com/office/word/2012/wordml" xmlns:w16se="http://schemas.microsoft.com/office/word/2015/wordml/symex" xmlns:wpg="http://schemas.microsoft.com/office/word/2010/wordprocessingGroup" xmlns:wpi="http://schemas.microsoft.com/office/word/2010/wordprocessingInk" xmlns:wne="http://schemas.microsoft.com/office/word/2006/wordml" xmlns:wps="http://schemas.microsoft.com/office/word/2010/wordprocessingShape" mc:Ignorable="w14 w15 w16se wp14">
   <w:endnote w:type="separator" w:id="-1">
     <w:p>
       <w:r>
@@ -3290,7 +2066,7 @@
 </file>
 
 <file path=word/footer1.xml><?xml version="1.0" encoding="utf-8"?>
-<w:ftr xmlns:wpc="http://schemas.microsoft.com/office/word/2010/wordprocessingCanvas" xmlns:cx="http://schemas.microsoft.com/office/drawing/2014/chartex" xmlns:cx1="http://schemas.microsoft.com/office/drawing/2015/9/8/chartex" xmlns:mc="http://schemas.openxmlformats.org/markup-compatibility/2006" xmlns:o="urn:schemas-microsoft-com:office:office" xmlns:r="http://schemas.openxmlformats.org/officeDocument/2006/relationships" xmlns:m="http://schemas.openxmlformats.org/officeDocument/2006/math" xmlns:v="urn:schemas-microsoft-com:vml" xmlns:wp14="http://schemas.microsoft.com/office/word/2010/wordprocessingDrawing" xmlns:wp="http://schemas.openxmlformats.org/drawingml/2006/wordprocessingDrawing" xmlns:w10="urn:schemas-microsoft-com:office:word" xmlns:w="http://schemas.openxmlformats.org/wordprocessingml/2006/main" xmlns:w14="http://schemas.microsoft.com/office/word/2010/wordml" xmlns:w15="http://schemas.microsoft.com/office/word/2012/wordml" xmlns:w16se="http://schemas.microsoft.com/office/word/2015/wordml/symex" xmlns:wpg="http://schemas.microsoft.com/office/word/2010/wordprocessingGroup" xmlns:wpi="http://schemas.microsoft.com/office/word/2010/wordprocessingInk" xmlns:wne="http://schemas.microsoft.com/office/word/2006/wordml" xmlns:wps="http://schemas.microsoft.com/office/word/2010/wordprocessingShape" mc:Ignorable="w14 w15 w16se wp14">
+<w:ftr xmlns:wpc="http://schemas.microsoft.com/office/word/2010/wordprocessingCanvas" xmlns:cx="http://schemas.microsoft.com/office/drawing/2014/chartex" xmlns:mc="http://schemas.openxmlformats.org/markup-compatibility/2006" xmlns:o="urn:schemas-microsoft-com:office:office" xmlns:r="http://schemas.openxmlformats.org/officeDocument/2006/relationships" xmlns:m="http://schemas.openxmlformats.org/officeDocument/2006/math" xmlns:v="urn:schemas-microsoft-com:vml" xmlns:wp14="http://schemas.microsoft.com/office/word/2010/wordprocessingDrawing" xmlns:wp="http://schemas.openxmlformats.org/drawingml/2006/wordprocessingDrawing" xmlns:w10="urn:schemas-microsoft-com:office:word" xmlns:w="http://schemas.openxmlformats.org/wordprocessingml/2006/main" xmlns:w14="http://schemas.microsoft.com/office/word/2010/wordml" xmlns:w15="http://schemas.microsoft.com/office/word/2012/wordml" xmlns:w16se="http://schemas.microsoft.com/office/word/2015/wordml/symex" xmlns:wpg="http://schemas.microsoft.com/office/word/2010/wordprocessingGroup" xmlns:wpi="http://schemas.microsoft.com/office/word/2010/wordprocessingInk" xmlns:wne="http://schemas.microsoft.com/office/word/2006/wordml" xmlns:wps="http://schemas.microsoft.com/office/word/2010/wordprocessingShape" mc:Ignorable="w14 w15 w16se wp14">
   <w:tbl>
     <w:tblPr>
       <w:tblW w:w="9288" w:type="dxa"/>
@@ -3434,7 +2210,7 @@
               <w:noProof/>
               <w:color w:val="244061" w:themeColor="accent1" w:themeShade="80"/>
             </w:rPr>
-            <w:t>3</w:t>
+            <w:t>2</w:t>
           </w:r>
           <w:r>
             <w:rPr>
@@ -3523,7 +2299,7 @@
 </file>
 
 <file path=word/footnotes.xml><?xml version="1.0" encoding="utf-8"?>
-<w:footnotes xmlns:wpc="http://schemas.microsoft.com/office/word/2010/wordprocessingCanvas" xmlns:cx="http://schemas.microsoft.com/office/drawing/2014/chartex" xmlns:cx1="http://schemas.microsoft.com/office/drawing/2015/9/8/chartex" xmlns:mc="http://schemas.openxmlformats.org/markup-compatibility/2006" xmlns:o="urn:schemas-microsoft-com:office:office" xmlns:r="http://schemas.openxmlformats.org/officeDocument/2006/relationships" xmlns:m="http://schemas.openxmlformats.org/officeDocument/2006/math" xmlns:v="urn:schemas-microsoft-com:vml" xmlns:wp14="http://schemas.microsoft.com/office/word/2010/wordprocessingDrawing" xmlns:wp="http://schemas.openxmlformats.org/drawingml/2006/wordprocessingDrawing" xmlns:w10="urn:schemas-microsoft-com:office:word" xmlns:w="http://schemas.openxmlformats.org/wordprocessingml/2006/main" xmlns:w14="http://schemas.microsoft.com/office/word/2010/wordml" xmlns:w15="http://schemas.microsoft.com/office/word/2012/wordml" xmlns:w16se="http://schemas.microsoft.com/office/word/2015/wordml/symex" xmlns:wpg="http://schemas.microsoft.com/office/word/2010/wordprocessingGroup" xmlns:wpi="http://schemas.microsoft.com/office/word/2010/wordprocessingInk" xmlns:wne="http://schemas.microsoft.com/office/word/2006/wordml" xmlns:wps="http://schemas.microsoft.com/office/word/2010/wordprocessingShape" mc:Ignorable="w14 w15 w16se wp14">
+<w:footnotes xmlns:wpc="http://schemas.microsoft.com/office/word/2010/wordprocessingCanvas" xmlns:cx="http://schemas.microsoft.com/office/drawing/2014/chartex" xmlns:mc="http://schemas.openxmlformats.org/markup-compatibility/2006" xmlns:o="urn:schemas-microsoft-com:office:office" xmlns:r="http://schemas.openxmlformats.org/officeDocument/2006/relationships" xmlns:m="http://schemas.openxmlformats.org/officeDocument/2006/math" xmlns:v="urn:schemas-microsoft-com:vml" xmlns:wp14="http://schemas.microsoft.com/office/word/2010/wordprocessingDrawing" xmlns:wp="http://schemas.openxmlformats.org/drawingml/2006/wordprocessingDrawing" xmlns:w10="urn:schemas-microsoft-com:office:word" xmlns:w="http://schemas.openxmlformats.org/wordprocessingml/2006/main" xmlns:w14="http://schemas.microsoft.com/office/word/2010/wordml" xmlns:w15="http://schemas.microsoft.com/office/word/2012/wordml" xmlns:w16se="http://schemas.microsoft.com/office/word/2015/wordml/symex" xmlns:wpg="http://schemas.microsoft.com/office/word/2010/wordprocessingGroup" xmlns:wpi="http://schemas.microsoft.com/office/word/2010/wordprocessingInk" xmlns:wne="http://schemas.microsoft.com/office/word/2006/wordml" xmlns:wps="http://schemas.microsoft.com/office/word/2010/wordprocessingShape" mc:Ignorable="w14 w15 w16se wp14">
   <w:footnote w:type="separator" w:id="-1">
     <w:p>
       <w:r>
@@ -3542,7 +2318,7 @@
 </file>
 
 <file path=word/header1.xml><?xml version="1.0" encoding="utf-8"?>
-<w:hdr xmlns:wpc="http://schemas.microsoft.com/office/word/2010/wordprocessingCanvas" xmlns:cx="http://schemas.microsoft.com/office/drawing/2014/chartex" xmlns:cx1="http://schemas.microsoft.com/office/drawing/2015/9/8/chartex" xmlns:mc="http://schemas.openxmlformats.org/markup-compatibility/2006" xmlns:o="urn:schemas-microsoft-com:office:office" xmlns:r="http://schemas.openxmlformats.org/officeDocument/2006/relationships" xmlns:m="http://schemas.openxmlformats.org/officeDocument/2006/math" xmlns:v="urn:schemas-microsoft-com:vml" xmlns:wp14="http://schemas.microsoft.com/office/word/2010/wordprocessingDrawing" xmlns:wp="http://schemas.openxmlformats.org/drawingml/2006/wordprocessingDrawing" xmlns:w10="urn:schemas-microsoft-com:office:word" xmlns:w="http://schemas.openxmlformats.org/wordprocessingml/2006/main" xmlns:w14="http://schemas.microsoft.com/office/word/2010/wordml" xmlns:w15="http://schemas.microsoft.com/office/word/2012/wordml" xmlns:w16se="http://schemas.microsoft.com/office/word/2015/wordml/symex" xmlns:wpg="http://schemas.microsoft.com/office/word/2010/wordprocessingGroup" xmlns:wpi="http://schemas.microsoft.com/office/word/2010/wordprocessingInk" xmlns:wne="http://schemas.microsoft.com/office/word/2006/wordml" xmlns:wps="http://schemas.microsoft.com/office/word/2010/wordprocessingShape" mc:Ignorable="w14 w15 w16se wp14">
+<w:hdr xmlns:wpc="http://schemas.microsoft.com/office/word/2010/wordprocessingCanvas" xmlns:cx="http://schemas.microsoft.com/office/drawing/2014/chartex" xmlns:mc="http://schemas.openxmlformats.org/markup-compatibility/2006" xmlns:o="urn:schemas-microsoft-com:office:office" xmlns:r="http://schemas.openxmlformats.org/officeDocument/2006/relationships" xmlns:m="http://schemas.openxmlformats.org/officeDocument/2006/math" xmlns:v="urn:schemas-microsoft-com:vml" xmlns:wp14="http://schemas.microsoft.com/office/word/2010/wordprocessingDrawing" xmlns:wp="http://schemas.openxmlformats.org/drawingml/2006/wordprocessingDrawing" xmlns:w10="urn:schemas-microsoft-com:office:word" xmlns:w="http://schemas.openxmlformats.org/wordprocessingml/2006/main" xmlns:w14="http://schemas.microsoft.com/office/word/2010/wordml" xmlns:w15="http://schemas.microsoft.com/office/word/2012/wordml" xmlns:w16se="http://schemas.microsoft.com/office/word/2015/wordml/symex" xmlns:wpg="http://schemas.microsoft.com/office/word/2010/wordprocessingGroup" xmlns:wpi="http://schemas.microsoft.com/office/word/2010/wordprocessingInk" xmlns:wne="http://schemas.microsoft.com/office/word/2006/wordml" xmlns:wps="http://schemas.microsoft.com/office/word/2010/wordprocessingShape" mc:Ignorable="w14 w15 w16se wp14">
   <w:tbl>
     <w:tblPr>
       <w:tblStyle w:val="Tabelacomgrelha"/>
@@ -3682,30 +2458,9 @@
         <w:p>
           <w:pPr>
             <w:pStyle w:val="Cabealho"/>
-            <w:rPr>
-              <w:sz w:val="22"/>
-            </w:rPr>
           </w:pPr>
           <w:r>
-            <w:fldChar w:fldCharType="begin"/>
-          </w:r>
-          <w:r>
-            <w:rPr>
-              <w:sz w:val="22"/>
-            </w:rPr>
-            <w:instrText xml:space="preserve"> SUBJECT   \* MERGEFORMAT </w:instrText>
-          </w:r>
-          <w:r>
-            <w:fldChar w:fldCharType="separate"/>
-          </w:r>
-          <w:r>
-            <w:rPr>
-              <w:sz w:val="22"/>
-            </w:rPr>
-            <w:t>Sige</w:t>
-          </w:r>
-          <w:r>
-            <w:fldChar w:fldCharType="end"/>
+            <w:t>Kupfuna</w:t>
           </w:r>
         </w:p>
       </w:tc>
@@ -3735,7 +2490,7 @@
 </file>
 
 <file path=word/numbering.xml><?xml version="1.0" encoding="utf-8"?>
-<w:numbering xmlns:wpc="http://schemas.microsoft.com/office/word/2010/wordprocessingCanvas" xmlns:cx="http://schemas.microsoft.com/office/drawing/2014/chartex" xmlns:cx1="http://schemas.microsoft.com/office/drawing/2015/9/8/chartex" xmlns:mc="http://schemas.openxmlformats.org/markup-compatibility/2006" xmlns:o="urn:schemas-microsoft-com:office:office" xmlns:r="http://schemas.openxmlformats.org/officeDocument/2006/relationships" xmlns:m="http://schemas.openxmlformats.org/officeDocument/2006/math" xmlns:v="urn:schemas-microsoft-com:vml" xmlns:wp14="http://schemas.microsoft.com/office/word/2010/wordprocessingDrawing" xmlns:wp="http://schemas.openxmlformats.org/drawingml/2006/wordprocessingDrawing" xmlns:w10="urn:schemas-microsoft-com:office:word" xmlns:w="http://schemas.openxmlformats.org/wordprocessingml/2006/main" xmlns:w14="http://schemas.microsoft.com/office/word/2010/wordml" xmlns:w15="http://schemas.microsoft.com/office/word/2012/wordml" xmlns:w16se="http://schemas.microsoft.com/office/word/2015/wordml/symex" xmlns:wpg="http://schemas.microsoft.com/office/word/2010/wordprocessingGroup" xmlns:wpi="http://schemas.microsoft.com/office/word/2010/wordprocessingInk" xmlns:wne="http://schemas.microsoft.com/office/word/2006/wordml" xmlns:wps="http://schemas.microsoft.com/office/word/2010/wordprocessingShape" mc:Ignorable="w14 w15 w16se wp14">
+<w:numbering xmlns:wpc="http://schemas.microsoft.com/office/word/2010/wordprocessingCanvas" xmlns:cx="http://schemas.microsoft.com/office/drawing/2014/chartex" xmlns:mc="http://schemas.openxmlformats.org/markup-compatibility/2006" xmlns:o="urn:schemas-microsoft-com:office:office" xmlns:r="http://schemas.openxmlformats.org/officeDocument/2006/relationships" xmlns:m="http://schemas.openxmlformats.org/officeDocument/2006/math" xmlns:v="urn:schemas-microsoft-com:vml" xmlns:wp14="http://schemas.microsoft.com/office/word/2010/wordprocessingDrawing" xmlns:wp="http://schemas.openxmlformats.org/drawingml/2006/wordprocessingDrawing" xmlns:w10="urn:schemas-microsoft-com:office:word" xmlns:w="http://schemas.openxmlformats.org/wordprocessingml/2006/main" xmlns:w14="http://schemas.microsoft.com/office/word/2010/wordml" xmlns:w15="http://schemas.microsoft.com/office/word/2012/wordml" xmlns:w16se="http://schemas.microsoft.com/office/word/2015/wordml/symex" xmlns:wpg="http://schemas.microsoft.com/office/word/2010/wordprocessingGroup" xmlns:wpi="http://schemas.microsoft.com/office/word/2010/wordprocessingInk" xmlns:wne="http://schemas.microsoft.com/office/word/2006/wordml" xmlns:wps="http://schemas.microsoft.com/office/word/2010/wordprocessingShape" mc:Ignorable="w14 w15 w16se wp14">
   <w:abstractNum w:abstractNumId="0" w15:restartNumberingAfterBreak="0">
     <w:nsid w:val="0B612D17"/>
     <w:multiLevelType w:val="multilevel"/>
@@ -6086,7 +4841,7 @@
 </file>
 
 <file path=word/glossary/document.xml><?xml version="1.0" encoding="utf-8"?>
-<w:glossaryDocument xmlns:wpc="http://schemas.microsoft.com/office/word/2010/wordprocessingCanvas" xmlns:cx="http://schemas.microsoft.com/office/drawing/2014/chartex" xmlns:cx1="http://schemas.microsoft.com/office/drawing/2015/9/8/chartex" xmlns:mc="http://schemas.openxmlformats.org/markup-compatibility/2006" xmlns:o="urn:schemas-microsoft-com:office:office" xmlns:r="http://schemas.openxmlformats.org/officeDocument/2006/relationships" xmlns:m="http://schemas.openxmlformats.org/officeDocument/2006/math" xmlns:v="urn:schemas-microsoft-com:vml" xmlns:wp14="http://schemas.microsoft.com/office/word/2010/wordprocessingDrawing" xmlns:wp="http://schemas.openxmlformats.org/drawingml/2006/wordprocessingDrawing" xmlns:w10="urn:schemas-microsoft-com:office:word" xmlns:w="http://schemas.openxmlformats.org/wordprocessingml/2006/main" xmlns:w14="http://schemas.microsoft.com/office/word/2010/wordml" xmlns:w15="http://schemas.microsoft.com/office/word/2012/wordml" xmlns:w16se="http://schemas.microsoft.com/office/word/2015/wordml/symex" xmlns:wpg="http://schemas.microsoft.com/office/word/2010/wordprocessingGroup" xmlns:wpi="http://schemas.microsoft.com/office/word/2010/wordprocessingInk" xmlns:wne="http://schemas.microsoft.com/office/word/2006/wordml" xmlns:wps="http://schemas.microsoft.com/office/word/2010/wordprocessingShape" mc:Ignorable="w14 w15 w16se wp14">
+<w:glossaryDocument xmlns:wpc="http://schemas.microsoft.com/office/word/2010/wordprocessingCanvas" xmlns:cx="http://schemas.microsoft.com/office/drawing/2014/chartex" xmlns:mc="http://schemas.openxmlformats.org/markup-compatibility/2006" xmlns:o="urn:schemas-microsoft-com:office:office" xmlns:r="http://schemas.openxmlformats.org/officeDocument/2006/relationships" xmlns:m="http://schemas.openxmlformats.org/officeDocument/2006/math" xmlns:v="urn:schemas-microsoft-com:vml" xmlns:wp14="http://schemas.microsoft.com/office/word/2010/wordprocessingDrawing" xmlns:wp="http://schemas.openxmlformats.org/drawingml/2006/wordprocessingDrawing" xmlns:w10="urn:schemas-microsoft-com:office:word" xmlns:w="http://schemas.openxmlformats.org/wordprocessingml/2006/main" xmlns:w14="http://schemas.microsoft.com/office/word/2010/wordml" xmlns:w15="http://schemas.microsoft.com/office/word/2012/wordml" xmlns:w16se="http://schemas.microsoft.com/office/word/2015/wordml/symex" xmlns:wpg="http://schemas.microsoft.com/office/word/2010/wordprocessingGroup" xmlns:wpi="http://schemas.microsoft.com/office/word/2010/wordprocessingInk" xmlns:wne="http://schemas.microsoft.com/office/word/2006/wordml" xmlns:wps="http://schemas.microsoft.com/office/word/2010/wordprocessingShape" mc:Ignorable="w14 w15 w16se wp14">
   <w:docParts>
     <w:docPart>
       <w:docPartPr>
@@ -6132,7 +4887,7 @@
     <w:charset w:val="00"/>
     <w:family w:val="roman"/>
     <w:pitch w:val="variable"/>
-    <w:sig w:usb0="E0002EFF" w:usb1="C000785B" w:usb2="00000009" w:usb3="00000000" w:csb0="000001FF" w:csb1="00000000"/>
+    <w:sig w:usb0="E0002AFF" w:usb1="C0007843" w:usb2="00000009" w:usb3="00000000" w:csb0="000001FF" w:csb1="00000000"/>
   </w:font>
   <w:font w:name="Courier New">
     <w:panose1 w:val="02070309020205020404"/>
@@ -6153,7 +4908,7 @@
     <w:charset w:val="00"/>
     <w:family w:val="swiss"/>
     <w:pitch w:val="variable"/>
-    <w:sig w:usb0="E4002EFF" w:usb1="C000247B" w:usb2="00000009" w:usb3="00000000" w:csb0="000001FF" w:csb1="00000000"/>
+    <w:sig w:usb0="E0002AFF" w:usb1="4000ACFF" w:usb2="00000001" w:usb3="00000000" w:csb0="000001FF" w:csb1="00000000"/>
   </w:font>
   <w:font w:name="Cambria">
     <w:panose1 w:val="02040503050406030204"/>
@@ -6181,14 +4936,14 @@
     <w:charset w:val="00"/>
     <w:family w:val="swiss"/>
     <w:pitch w:val="variable"/>
-    <w:sig w:usb0="E0002EFF" w:usb1="C000785B" w:usb2="00000009" w:usb3="00000000" w:csb0="000001FF" w:csb1="00000000"/>
+    <w:sig w:usb0="E0002AFF" w:usb1="C0007843" w:usb2="00000009" w:usb3="00000000" w:csb0="000001FF" w:csb1="00000000"/>
   </w:font>
   <w:font w:name="Calibri Light">
     <w:panose1 w:val="020F0302020204030204"/>
     <w:charset w:val="00"/>
     <w:family w:val="swiss"/>
     <w:pitch w:val="variable"/>
-    <w:sig w:usb0="E4002EFF" w:usb1="C000247B" w:usb2="00000009" w:usb3="00000000" w:csb0="000001FF" w:csb1="00000000"/>
+    <w:sig w:usb0="E0002AFF" w:usb1="C000247B" w:usb2="00000009" w:usb3="00000000" w:csb0="000001FF" w:csb1="00000000"/>
   </w:font>
 </w:fonts>
 </file>
@@ -6216,6 +4971,7 @@
     <w:rsid w:val="005A0F9C"/>
     <w:rsid w:val="006C5649"/>
     <w:rsid w:val="007E48ED"/>
+    <w:rsid w:val="00856935"/>
     <w:rsid w:val="008625A8"/>
     <w:rsid w:val="00935989"/>
     <w:rsid w:val="00F06FE9"/>

</xml_diff>